<commit_message>
updated information for hardware to be used list
</commit_message>
<xml_diff>
--- a/hardware/component_list.docx
+++ b/hardware/component_list.docx
@@ -161,60 +161,201 @@
       </w:r>
       <w:proofErr w:type="spellEnd"/>
       <w:r>
-        <w:t xml:space="preserve"> (see figure 91 and figure 92</w:t>
+        <w:t xml:space="preserve"> (see figure 91 and figure 92 STM43F407i datasheet)</w:t>
+      </w:r>
+    </w:p>
+    <w:p>
+      <w:pPr>
+        <w:pStyle w:val="ListParagraph"/>
+        <w:numPr>
+          <w:ilvl w:val="1"/>
+          <w:numId w:val="1"/>
+        </w:numPr>
+      </w:pPr>
+      <w:r>
+        <w:t>RJ-45 Ethernet connector</w:t>
+      </w:r>
+      <w:r>
+        <w:t>?</w:t>
+      </w:r>
+    </w:p>
+    <w:p>
+      <w:pPr>
+        <w:pStyle w:val="ListParagraph"/>
+        <w:numPr>
+          <w:ilvl w:val="1"/>
+          <w:numId w:val="1"/>
+        </w:numPr>
+      </w:pPr>
+      <w:proofErr w:type="spellStart"/>
+      <w:r>
+        <w:t>Phy</w:t>
+      </w:r>
+      <w:proofErr w:type="spellEnd"/>
+      <w:r>
+        <w:t xml:space="preserve"> 10/100</w:t>
+      </w:r>
+    </w:p>
+    <w:p>
+      <w:pPr>
+        <w:pStyle w:val="ListParagraph"/>
+        <w:numPr>
+          <w:ilvl w:val="1"/>
+          <w:numId w:val="1"/>
+        </w:numPr>
+      </w:pPr>
+      <w:r>
+        <w:t xml:space="preserve">50MHz </w:t>
+      </w:r>
+      <w:proofErr w:type="spellStart"/>
+      <w:r>
+        <w:t>Oscilator</w:t>
+      </w:r>
+      <w:proofErr w:type="spellEnd"/>
+    </w:p>
+    <w:p>
+      <w:pPr>
+        <w:pStyle w:val="ListParagraph"/>
+        <w:numPr>
+          <w:ilvl w:val="0"/>
+          <w:numId w:val="1"/>
+        </w:numPr>
+      </w:pPr>
+      <w:r>
+        <w:t>Edge connectors</w:t>
+      </w:r>
+    </w:p>
+    <w:p>
+      <w:pPr>
+        <w:pStyle w:val="ListParagraph"/>
+        <w:numPr>
+          <w:ilvl w:val="1"/>
+          <w:numId w:val="1"/>
+        </w:numPr>
+      </w:pPr>
+      <w:r>
+        <w:t xml:space="preserve">.1in header </w:t>
       </w:r>
       <w:bookmarkStart w:id="0" w:name="_GoBack"/>
       <w:bookmarkEnd w:id="0"/>
-      <w:r>
-        <w:t xml:space="preserve"> STM43F407i datasheet)</w:t>
-      </w:r>
-    </w:p>
-    <w:p>
-      <w:pPr>
-        <w:pStyle w:val="ListParagraph"/>
-        <w:numPr>
-          <w:ilvl w:val="1"/>
-          <w:numId w:val="1"/>
-        </w:numPr>
-      </w:pPr>
-      <w:r>
-        <w:t>RJ-45 Ethernet connector</w:t>
-      </w:r>
-      <w:r>
-        <w:t>?</w:t>
-      </w:r>
-    </w:p>
-    <w:p>
-      <w:pPr>
-        <w:pStyle w:val="ListParagraph"/>
-        <w:numPr>
-          <w:ilvl w:val="1"/>
-          <w:numId w:val="1"/>
-        </w:numPr>
-      </w:pPr>
+    </w:p>
+    <w:p>
+      <w:pPr>
+        <w:pStyle w:val="ListParagraph"/>
+        <w:numPr>
+          <w:ilvl w:val="1"/>
+          <w:numId w:val="1"/>
+        </w:numPr>
+      </w:pPr>
+      <w:r>
+        <w:t xml:space="preserve"> 2mm (</w:t>
+      </w:r>
       <w:proofErr w:type="spellStart"/>
       <w:r>
-        <w:t>Phy</w:t>
+        <w:t>waveshare</w:t>
       </w:r>
       <w:proofErr w:type="spellEnd"/>
       <w:r>
-        <w:t xml:space="preserve"> 10/100</w:t>
-      </w:r>
-    </w:p>
-    <w:p>
-      <w:pPr>
-        <w:pStyle w:val="ListParagraph"/>
-        <w:numPr>
-          <w:ilvl w:val="1"/>
-          <w:numId w:val="1"/>
-        </w:numPr>
-      </w:pPr>
-      <w:r>
-        <w:t xml:space="preserve">50MHz </w:t>
+        <w:t>)</w:t>
+      </w:r>
+    </w:p>
+    <w:p>
+      <w:pPr>
+        <w:pStyle w:val="ListParagraph"/>
+        <w:numPr>
+          <w:ilvl w:val="0"/>
+          <w:numId w:val="1"/>
+        </w:numPr>
+      </w:pPr>
+      <w:r>
+        <w:t xml:space="preserve">Programming connector </w:t>
+      </w:r>
+    </w:p>
+    <w:p>
+      <w:pPr>
+        <w:pStyle w:val="ListParagraph"/>
+        <w:numPr>
+          <w:ilvl w:val="1"/>
+          <w:numId w:val="1"/>
+        </w:numPr>
+      </w:pPr>
+      <w:r>
+        <w:t xml:space="preserve">.05 in 10pin SWD connector </w:t>
+      </w:r>
+    </w:p>
+    <w:p>
+      <w:pPr>
+        <w:pStyle w:val="ListParagraph"/>
+        <w:numPr>
+          <w:ilvl w:val="1"/>
+          <w:numId w:val="1"/>
+        </w:numPr>
+      </w:pPr>
+      <w:proofErr w:type="gramStart"/>
+      <w:r>
+        <w:t>keyed</w:t>
+      </w:r>
+      <w:proofErr w:type="gramEnd"/>
+      <w:r>
+        <w:t xml:space="preserve"> shroud</w:t>
+      </w:r>
+    </w:p>
+    <w:p>
+      <w:pPr>
+        <w:pStyle w:val="ListParagraph"/>
+        <w:numPr>
+          <w:ilvl w:val="0"/>
+          <w:numId w:val="1"/>
+        </w:numPr>
+      </w:pPr>
+      <w:r>
+        <w:t>USB FS connector</w:t>
+      </w:r>
+    </w:p>
+    <w:p>
+      <w:pPr>
+        <w:pStyle w:val="ListParagraph"/>
+        <w:numPr>
+          <w:ilvl w:val="1"/>
+          <w:numId w:val="1"/>
+        </w:numPr>
+      </w:pPr>
+      <w:r>
+        <w:t>Micro</w:t>
+      </w:r>
+    </w:p>
+    <w:p>
+      <w:pPr>
+        <w:pStyle w:val="ListParagraph"/>
+        <w:numPr>
+          <w:ilvl w:val="0"/>
+          <w:numId w:val="1"/>
+        </w:numPr>
+      </w:pPr>
+      <w:r>
+        <w:t>Power in</w:t>
+      </w:r>
+      <w:r>
+        <w:t>put</w:t>
+      </w:r>
+      <w:r>
+        <w:t xml:space="preserve"> barrel jack </w:t>
+      </w:r>
+    </w:p>
+    <w:p>
+      <w:pPr>
+        <w:pStyle w:val="ListParagraph"/>
+        <w:numPr>
+          <w:ilvl w:val="1"/>
+          <w:numId w:val="1"/>
+        </w:numPr>
+      </w:pPr>
+      <w:r>
+        <w:t xml:space="preserve">5.1 x 2.0 mm </w:t>
       </w:r>
       <w:proofErr w:type="spellStart"/>
       <w:r>
-        <w:t>Oscilator</w:t>
+        <w:t>ish</w:t>
       </w:r>
       <w:proofErr w:type="spellEnd"/>
     </w:p>
@@ -227,7 +368,19 @@
         </w:numPr>
       </w:pPr>
       <w:r>
-        <w:t>Edge connectors</w:t>
+        <w:t>SDIO memory card interface?</w:t>
+      </w:r>
+    </w:p>
+    <w:p>
+      <w:pPr>
+        <w:pStyle w:val="ListParagraph"/>
+        <w:numPr>
+          <w:ilvl w:val="1"/>
+          <w:numId w:val="1"/>
+        </w:numPr>
+      </w:pPr>
+      <w:r>
+        <w:t>Friction lock (push pull)</w:t>
       </w:r>
     </w:p>
     <w:p>
@@ -239,61 +392,36 @@
         </w:numPr>
       </w:pPr>
       <w:r>
-        <w:t>USB FS connector</w:t>
-      </w:r>
-    </w:p>
-    <w:p>
-      <w:pPr>
-        <w:pStyle w:val="ListParagraph"/>
-        <w:numPr>
-          <w:ilvl w:val="1"/>
-          <w:numId w:val="1"/>
-        </w:numPr>
-      </w:pPr>
-      <w:r>
-        <w:t>Mini?</w:t>
-      </w:r>
-    </w:p>
-    <w:p>
-      <w:pPr>
-        <w:pStyle w:val="ListParagraph"/>
-        <w:numPr>
-          <w:ilvl w:val="1"/>
-          <w:numId w:val="1"/>
-        </w:numPr>
-      </w:pPr>
-      <w:r>
-        <w:t>Macro?</w:t>
-      </w:r>
-    </w:p>
-    <w:p>
-      <w:pPr>
-        <w:pStyle w:val="ListParagraph"/>
-        <w:numPr>
-          <w:ilvl w:val="0"/>
-          <w:numId w:val="1"/>
-        </w:numPr>
-      </w:pPr>
-      <w:r>
-        <w:t>Power in</w:t>
-      </w:r>
-      <w:r>
-        <w:t>put</w:t>
-      </w:r>
-      <w:r>
-        <w:t xml:space="preserve"> barrel jack </w:t>
-      </w:r>
-    </w:p>
-    <w:p>
-      <w:pPr>
-        <w:pStyle w:val="ListParagraph"/>
-        <w:numPr>
-          <w:ilvl w:val="0"/>
-          <w:numId w:val="1"/>
-        </w:numPr>
-      </w:pPr>
-      <w:r>
-        <w:t>SDIO memory card interface?</w:t>
+        <w:t xml:space="preserve">System status LEDs </w:t>
+      </w:r>
+    </w:p>
+    <w:p>
+      <w:pPr>
+        <w:pStyle w:val="ListParagraph"/>
+        <w:numPr>
+          <w:ilvl w:val="1"/>
+          <w:numId w:val="1"/>
+        </w:numPr>
+      </w:pPr>
+      <w:r>
+        <w:t xml:space="preserve">Count 8 LED’s (code for marionette state) - </w:t>
+      </w:r>
+      <w:proofErr w:type="spellStart"/>
+      <w:r>
+        <w:t>mBus</w:t>
+      </w:r>
+      <w:proofErr w:type="spellEnd"/>
+    </w:p>
+    <w:p>
+      <w:pPr>
+        <w:pStyle w:val="ListParagraph"/>
+        <w:numPr>
+          <w:ilvl w:val="1"/>
+          <w:numId w:val="1"/>
+        </w:numPr>
+      </w:pPr>
+      <w:r>
+        <w:t>RGB (heartbeat)</w:t>
       </w:r>
     </w:p>
     <w:sectPr>

</xml_diff>

<commit_message>
Added justification for power jack component
</commit_message>
<xml_diff>
--- a/hardware/component_list.docx
+++ b/hardware/component_list.docx
@@ -47,6 +47,12 @@
     <w:p>
       <w:pPr>
         <w:pStyle w:val="ListParagraph"/>
+        <w:ind w:left="1440"/>
+      </w:pPr>
+    </w:p>
+    <w:p>
+      <w:pPr>
+        <w:pStyle w:val="ListParagraph"/>
         <w:numPr>
           <w:ilvl w:val="0"/>
           <w:numId w:val="1"/>
@@ -79,6 +85,12 @@
       <w:r>
         <w:t>3.3V out</w:t>
       </w:r>
+    </w:p>
+    <w:p>
+      <w:pPr>
+        <w:pStyle w:val="ListParagraph"/>
+        <w:ind w:left="1440"/>
+      </w:pPr>
     </w:p>
     <w:p>
       <w:pPr>
@@ -147,6 +159,12 @@
     <w:p>
       <w:pPr>
         <w:pStyle w:val="ListParagraph"/>
+        <w:ind w:left="2160"/>
+      </w:pPr>
+    </w:p>
+    <w:p>
+      <w:pPr>
+        <w:pStyle w:val="ListParagraph"/>
         <w:numPr>
           <w:ilvl w:val="0"/>
           <w:numId w:val="1"/>
@@ -216,6 +234,12 @@
     <w:p>
       <w:pPr>
         <w:pStyle w:val="ListParagraph"/>
+        <w:ind w:left="1440"/>
+      </w:pPr>
+    </w:p>
+    <w:p>
+      <w:pPr>
+        <w:pStyle w:val="ListParagraph"/>
         <w:numPr>
           <w:ilvl w:val="0"/>
           <w:numId w:val="1"/>
@@ -260,6 +284,12 @@
     <w:p>
       <w:pPr>
         <w:pStyle w:val="ListParagraph"/>
+        <w:ind w:left="1440"/>
+      </w:pPr>
+    </w:p>
+    <w:p>
+      <w:pPr>
+        <w:pStyle w:val="ListParagraph"/>
         <w:numPr>
           <w:ilvl w:val="0"/>
           <w:numId w:val="1"/>
@@ -301,6 +331,12 @@
     <w:p>
       <w:pPr>
         <w:pStyle w:val="ListParagraph"/>
+        <w:ind w:left="1440"/>
+      </w:pPr>
+    </w:p>
+    <w:p>
+      <w:pPr>
+        <w:pStyle w:val="ListParagraph"/>
         <w:numPr>
           <w:ilvl w:val="0"/>
           <w:numId w:val="1"/>
@@ -325,6 +361,12 @@
     <w:p>
       <w:pPr>
         <w:pStyle w:val="ListParagraph"/>
+        <w:ind w:left="1440"/>
+      </w:pPr>
+    </w:p>
+    <w:p>
+      <w:pPr>
+        <w:pStyle w:val="ListParagraph"/>
         <w:numPr>
           <w:ilvl w:val="0"/>
           <w:numId w:val="1"/>
@@ -360,6 +402,12 @@
     <w:p>
       <w:pPr>
         <w:pStyle w:val="ListParagraph"/>
+        <w:ind w:left="1440"/>
+      </w:pPr>
+    </w:p>
+    <w:p>
+      <w:pPr>
+        <w:pStyle w:val="ListParagraph"/>
         <w:numPr>
           <w:ilvl w:val="0"/>
           <w:numId w:val="1"/>
@@ -380,6 +428,12 @@
       <w:r>
         <w:t>Friction lock (push pull)</w:t>
       </w:r>
+    </w:p>
+    <w:p>
+      <w:pPr>
+        <w:pStyle w:val="ListParagraph"/>
+        <w:ind w:left="1440"/>
+      </w:pPr>
     </w:p>
     <w:p>
       <w:pPr>
@@ -478,6 +532,9 @@
       <w:r>
         <w:t>Lots of supply</w:t>
       </w:r>
+      <w:r>
+        <w:t xml:space="preserve"> on hand</w:t>
+      </w:r>
     </w:p>
     <w:p>
       <w:pPr>
@@ -535,29 +592,37 @@
           <w:numId w:val="2"/>
         </w:numPr>
       </w:pPr>
-      <w:r>
-        <w:t>http://www.cui.com/product/resource/pj-047a.pdf</w:t>
-      </w:r>
-    </w:p>
-    <w:p>
-      <w:pPr>
-        <w:pStyle w:val="ListParagraph"/>
-        <w:ind w:left="2160"/>
-      </w:pPr>
-    </w:p>
-    <w:p>
-      <w:pPr>
-        <w:pStyle w:val="ListParagraph"/>
-        <w:ind w:left="2160"/>
-      </w:pPr>
-    </w:p>
-    <w:p>
-      <w:pPr>
-        <w:pStyle w:val="ListParagraph"/>
-        <w:ind w:left="0"/>
-      </w:pPr>
+      <w:hyperlink r:id="rId7" w:history="1">
+        <w:r>
+          <w:rPr>
+            <w:rStyle w:val="Hyperlink"/>
+          </w:rPr>
+          <w:t>http://www.cui.com/product/resource/pj-047a.pdf</w:t>
+        </w:r>
+      </w:hyperlink>
+    </w:p>
+    <w:p/>
+    <w:p>
       <w:bookmarkStart w:id="0" w:name="_GoBack"/>
       <w:bookmarkEnd w:id="0"/>
+    </w:p>
+    <w:p>
+      <w:pPr>
+        <w:pStyle w:val="ListParagraph"/>
+        <w:ind w:left="2160"/>
+      </w:pPr>
+    </w:p>
+    <w:p>
+      <w:pPr>
+        <w:pStyle w:val="ListParagraph"/>
+        <w:ind w:left="2160"/>
+      </w:pPr>
+    </w:p>
+    <w:p>
+      <w:pPr>
+        <w:pStyle w:val="ListParagraph"/>
+        <w:ind w:left="0"/>
+      </w:pPr>
     </w:p>
     <w:sectPr>
       <w:pgSz w:w="12240" w:h="15840"/>
@@ -973,6 +1038,17 @@
       <w:contextualSpacing/>
     </w:pPr>
   </w:style>
+  <w:style w:type="character" w:styleId="Hyperlink">
+    <w:name w:val="Hyperlink"/>
+    <w:basedOn w:val="DefaultParagraphFont"/>
+    <w:uiPriority w:val="99"/>
+    <w:unhideWhenUsed/>
+    <w:rsid w:val="00791EAE"/>
+    <w:rPr>
+      <w:color w:val="0000FF" w:themeColor="hyperlink"/>
+      <w:u w:val="single"/>
+    </w:rPr>
+  </w:style>
 </w:styles>
 </file>
 
@@ -1169,6 +1245,17 @@
       <w:ind w:left="720"/>
       <w:contextualSpacing/>
     </w:pPr>
+  </w:style>
+  <w:style w:type="character" w:styleId="Hyperlink">
+    <w:name w:val="Hyperlink"/>
+    <w:basedOn w:val="DefaultParagraphFont"/>
+    <w:uiPriority w:val="99"/>
+    <w:unhideWhenUsed/>
+    <w:rsid w:val="00791EAE"/>
+    <w:rPr>
+      <w:color w:val="0000FF" w:themeColor="hyperlink"/>
+      <w:u w:val="single"/>
+    </w:rPr>
   </w:style>
 </w:styles>
 </file>
@@ -1498,7 +1585,7 @@
 </file>
 
 <file path=customXml/itemProps1.xml><?xml version="1.0" encoding="utf-8"?>
-<ds:datastoreItem xmlns:ds="http://schemas.openxmlformats.org/officeDocument/2006/customXml" ds:itemID="{699B3081-6CB9-DB46-950D-D25E7959D0F1}">
+<ds:datastoreItem xmlns:ds="http://schemas.openxmlformats.org/officeDocument/2006/customXml" ds:itemID="{291F20BF-3107-3143-AF2A-3A4B68DB7DFD}">
   <ds:schemaRefs>
     <ds:schemaRef ds:uri="http://schemas.openxmlformats.org/officeDocument/2006/bibliography"/>
   </ds:schemaRefs>

</xml_diff>